<commit_message>
Complete the full system
</commit_message>
<xml_diff>
--- a/CardiffDocumentation.docx
+++ b/CardiffDocumentation.docx
@@ -3748,6 +3748,45 @@
     </w:p>
     <w:p>
       <w:pPr>
+        <w:pStyle w:val="4"/>
+        <w:bidi w:val="0"/>
+        <w:spacing w:line="360" w:lineRule="auto"/>
+        <w:jc w:val="both"/>
+        <w:rPr>
+          <w:rFonts w:hint="default" w:ascii="Times New Roman" w:hAnsi="Times New Roman" w:cs="Times New Roman"/>
+          <w:b w:val="0"/>
+          <w:bCs w:val="0"/>
+          <w:color w:val="000000" w:themeColor="text1"/>
+          <w:sz w:val="24"/>
+          <w:szCs w:val="24"/>
+          <w:lang w:val="en-US"/>
+          <w14:textFill>
+            <w14:solidFill>
+              <w14:schemeClr w14:val="tx1"/>
+            </w14:solidFill>
+          </w14:textFill>
+        </w:rPr>
+      </w:pPr>
+      <w:r>
+        <w:rPr>
+          <w:rFonts w:hint="default" w:ascii="Times New Roman" w:hAnsi="Times New Roman" w:cs="Times New Roman"/>
+          <w:b w:val="0"/>
+          <w:bCs w:val="0"/>
+          <w:color w:val="000000" w:themeColor="text1"/>
+          <w:sz w:val="24"/>
+          <w:szCs w:val="24"/>
+          <w:lang w:val="en-US"/>
+          <w14:textFill>
+            <w14:solidFill>
+              <w14:schemeClr w14:val="tx1"/>
+            </w14:solidFill>
+          </w14:textFill>
+        </w:rPr>
+        <w:t xml:space="preserve">For the dengue detection system based on symptoms by using machine learning technique, data sets are received by websites for example keggale website (Find open datasets and Machine Learning Projects 2024) </w:t>
+      </w:r>
+    </w:p>
+    <w:p>
+      <w:pPr>
         <w:numPr>
           <w:ilvl w:val="0"/>
           <w:numId w:val="0"/>
@@ -3772,22 +3811,27 @@
           </w14:textFill>
         </w:rPr>
       </w:pPr>
-      <w:r>
-        <w:rPr>
-          <w:rFonts w:hint="default" w:ascii="Times New Roman" w:hAnsi="Times New Roman" w:cs="Times New Roman"/>
-          <w:b w:val="0"/>
-          <w:bCs w:val="0"/>
-          <w:color w:val="000000" w:themeColor="text1"/>
-          <w:sz w:val="24"/>
-          <w:szCs w:val="24"/>
-          <w:lang w:val="en-US"/>
-          <w14:textFill>
-            <w14:solidFill>
-              <w14:schemeClr w14:val="tx1"/>
-            </w14:solidFill>
-          </w14:textFill>
-        </w:rPr>
-        <w:t>For the dengue detection system based on symptoms by using machine learning technique, data sets are received by websites and hospitals, and other medical institutions. Combine these datasets together and created the full dataset.</w:t>
+    </w:p>
+    <w:p>
+      <w:pPr>
+        <w:pStyle w:val="4"/>
+        <w:bidi w:val="0"/>
+        <w:jc w:val="both"/>
+        <w:rPr>
+          <w:rFonts w:hint="default" w:ascii="Times New Roman" w:hAnsi="Times New Roman" w:cs="Times New Roman"/>
+          <w:sz w:val="24"/>
+          <w:szCs w:val="24"/>
+          <w:lang w:val="en-US"/>
+        </w:rPr>
+      </w:pPr>
+      <w:r>
+        <w:rPr>
+          <w:rFonts w:hint="default" w:ascii="Times New Roman" w:hAnsi="Times New Roman" w:cs="Times New Roman"/>
+          <w:sz w:val="24"/>
+          <w:szCs w:val="24"/>
+          <w:lang w:val="en-US"/>
+        </w:rPr>
+        <w:t>Splitting the dataset</w:t>
       </w:r>
     </w:p>
     <w:p>
@@ -3816,27 +3860,22 @@
           </w14:textFill>
         </w:rPr>
       </w:pPr>
-    </w:p>
-    <w:p>
-      <w:pPr>
-        <w:pStyle w:val="4"/>
-        <w:bidi w:val="0"/>
-        <w:jc w:val="both"/>
-        <w:rPr>
-          <w:rFonts w:hint="default" w:ascii="Times New Roman" w:hAnsi="Times New Roman" w:cs="Times New Roman"/>
-          <w:sz w:val="24"/>
-          <w:szCs w:val="24"/>
-          <w:lang w:val="en-US"/>
-        </w:rPr>
-      </w:pPr>
-      <w:r>
-        <w:rPr>
-          <w:rFonts w:hint="default" w:ascii="Times New Roman" w:hAnsi="Times New Roman" w:cs="Times New Roman"/>
-          <w:sz w:val="24"/>
-          <w:szCs w:val="24"/>
-          <w:lang w:val="en-US"/>
-        </w:rPr>
-        <w:t>Splitting the dataset</w:t>
+      <w:r>
+        <w:rPr>
+          <w:rFonts w:hint="default" w:ascii="Times New Roman" w:hAnsi="Times New Roman" w:cs="Times New Roman"/>
+          <w:b w:val="0"/>
+          <w:bCs w:val="0"/>
+          <w:color w:val="000000" w:themeColor="text1"/>
+          <w:sz w:val="24"/>
+          <w:szCs w:val="24"/>
+          <w:lang w:val="en-US"/>
+          <w14:textFill>
+            <w14:solidFill>
+              <w14:schemeClr w14:val="tx1"/>
+            </w14:solidFill>
+          </w14:textFill>
+        </w:rPr>
+        <w:t>This dengue dataset  is going to be divided into the two part by using “random splitting function” Training set and testing set. Training set size is 80%. Test set size is 20%. This training set is used for model training and testing is used for evaluate model performance.</w:t>
       </w:r>
     </w:p>
     <w:p>
@@ -3865,23 +3904,6 @@
           </w14:textFill>
         </w:rPr>
       </w:pPr>
-      <w:r>
-        <w:rPr>
-          <w:rFonts w:hint="default" w:ascii="Times New Roman" w:hAnsi="Times New Roman" w:cs="Times New Roman"/>
-          <w:b w:val="0"/>
-          <w:bCs w:val="0"/>
-          <w:color w:val="000000" w:themeColor="text1"/>
-          <w:sz w:val="24"/>
-          <w:szCs w:val="24"/>
-          <w:lang w:val="en-US"/>
-          <w14:textFill>
-            <w14:solidFill>
-              <w14:schemeClr w14:val="tx1"/>
-            </w14:solidFill>
-          </w14:textFill>
-        </w:rPr>
-        <w:t>This dengue dataset  is going to be divided into the two part by using “random splitting function” Training set and testing set. Training set size is 80%. Test set size is 20%. This training set is used for model training and testing is used for evaluate model performance.</w:t>
-      </w:r>
     </w:p>
     <w:p>
       <w:pPr>
@@ -3923,19 +3945,50 @@
         <w:jc w:val="both"/>
         <w:rPr>
           <w:rFonts w:hint="default" w:ascii="Times New Roman" w:hAnsi="Times New Roman" w:cs="Times New Roman"/>
-          <w:b w:val="0"/>
-          <w:bCs w:val="0"/>
-          <w:color w:val="000000" w:themeColor="text1"/>
-          <w:sz w:val="24"/>
-          <w:szCs w:val="24"/>
-          <w:lang w:val="en-US"/>
-          <w14:textFill>
-            <w14:solidFill>
-              <w14:schemeClr w14:val="tx1"/>
-            </w14:solidFill>
-          </w14:textFill>
-        </w:rPr>
-      </w:pPr>
+          <w:sz w:val="24"/>
+          <w:szCs w:val="24"/>
+          <w:lang w:val="en-US"/>
+        </w:rPr>
+      </w:pPr>
+      <w:r>
+        <w:rPr>
+          <w:rFonts w:hint="default" w:ascii="Times New Roman" w:hAnsi="Times New Roman" w:cs="Times New Roman"/>
+          <w:b w:val="0"/>
+          <w:bCs w:val="0"/>
+          <w:color w:val="000000" w:themeColor="text1"/>
+          <w:sz w:val="24"/>
+          <w:szCs w:val="24"/>
+          <w:lang w:val="en-US"/>
+          <w14:textFill>
+            <w14:solidFill>
+              <w14:schemeClr w14:val="tx1"/>
+            </w14:solidFill>
+          </w14:textFill>
+        </w:rPr>
+        <w:t xml:space="preserve">                               </w:t>
+      </w:r>
+    </w:p>
+    <w:p>
+      <w:pPr>
+        <w:pStyle w:val="4"/>
+        <w:bidi w:val="0"/>
+        <w:jc w:val="both"/>
+        <w:rPr>
+          <w:rFonts w:hint="default" w:ascii="Times New Roman" w:hAnsi="Times New Roman" w:cs="Times New Roman"/>
+          <w:sz w:val="24"/>
+          <w:szCs w:val="24"/>
+          <w:lang w:val="en-US"/>
+        </w:rPr>
+      </w:pPr>
+      <w:r>
+        <w:rPr>
+          <w:rFonts w:hint="default" w:ascii="Times New Roman" w:hAnsi="Times New Roman" w:cs="Times New Roman"/>
+          <w:sz w:val="24"/>
+          <w:szCs w:val="24"/>
+          <w:lang w:val="en-US"/>
+        </w:rPr>
+        <w:t>Data Cleaning</w:t>
+      </w:r>
     </w:p>
     <w:p>
       <w:pPr>
@@ -3950,49 +4003,35 @@
         <w:jc w:val="both"/>
         <w:rPr>
           <w:rFonts w:hint="default" w:ascii="Times New Roman" w:hAnsi="Times New Roman" w:cs="Times New Roman"/>
-          <w:sz w:val="24"/>
-          <w:szCs w:val="24"/>
-          <w:lang w:val="en-US"/>
-        </w:rPr>
-      </w:pPr>
-      <w:r>
-        <w:rPr>
-          <w:rFonts w:hint="default" w:ascii="Times New Roman" w:hAnsi="Times New Roman" w:cs="Times New Roman"/>
-          <w:b w:val="0"/>
-          <w:bCs w:val="0"/>
-          <w:color w:val="000000" w:themeColor="text1"/>
-          <w:sz w:val="24"/>
-          <w:szCs w:val="24"/>
-          <w:lang w:val="en-US"/>
-          <w14:textFill>
-            <w14:solidFill>
-              <w14:schemeClr w14:val="tx1"/>
-            </w14:solidFill>
-          </w14:textFill>
-        </w:rPr>
-        <w:t xml:space="preserve">                               </w:t>
-      </w:r>
-    </w:p>
-    <w:p>
-      <w:pPr>
-        <w:pStyle w:val="4"/>
-        <w:bidi w:val="0"/>
-        <w:jc w:val="both"/>
-        <w:rPr>
-          <w:rFonts w:hint="default" w:ascii="Times New Roman" w:hAnsi="Times New Roman" w:cs="Times New Roman"/>
-          <w:sz w:val="24"/>
-          <w:szCs w:val="24"/>
-          <w:lang w:val="en-US"/>
-        </w:rPr>
-      </w:pPr>
-      <w:r>
-        <w:rPr>
-          <w:rFonts w:hint="default" w:ascii="Times New Roman" w:hAnsi="Times New Roman" w:cs="Times New Roman"/>
-          <w:sz w:val="24"/>
-          <w:szCs w:val="24"/>
-          <w:lang w:val="en-US"/>
-        </w:rPr>
-        <w:t>Data Cleaning</w:t>
+          <w:b w:val="0"/>
+          <w:bCs w:val="0"/>
+          <w:color w:val="000000" w:themeColor="text1"/>
+          <w:sz w:val="24"/>
+          <w:szCs w:val="24"/>
+          <w:lang w:val="en-US"/>
+          <w14:textFill>
+            <w14:solidFill>
+              <w14:schemeClr w14:val="tx1"/>
+            </w14:solidFill>
+          </w14:textFill>
+        </w:rPr>
+      </w:pPr>
+      <w:r>
+        <w:rPr>
+          <w:rFonts w:hint="default" w:ascii="Times New Roman" w:hAnsi="Times New Roman" w:cs="Times New Roman"/>
+          <w:b w:val="0"/>
+          <w:bCs w:val="0"/>
+          <w:color w:val="000000" w:themeColor="text1"/>
+          <w:sz w:val="24"/>
+          <w:szCs w:val="24"/>
+          <w:lang w:val="en-US"/>
+          <w14:textFill>
+            <w14:solidFill>
+              <w14:schemeClr w14:val="tx1"/>
+            </w14:solidFill>
+          </w14:textFill>
+        </w:rPr>
+        <w:t>Checking the null values in created training and test dataset</w:t>
       </w:r>
     </w:p>
     <w:p>
@@ -4021,23 +4060,6 @@
           </w14:textFill>
         </w:rPr>
       </w:pPr>
-      <w:r>
-        <w:rPr>
-          <w:rFonts w:hint="default" w:ascii="Times New Roman" w:hAnsi="Times New Roman" w:cs="Times New Roman"/>
-          <w:b w:val="0"/>
-          <w:bCs w:val="0"/>
-          <w:color w:val="000000" w:themeColor="text1"/>
-          <w:sz w:val="24"/>
-          <w:szCs w:val="24"/>
-          <w:lang w:val="en-US"/>
-          <w14:textFill>
-            <w14:solidFill>
-              <w14:schemeClr w14:val="tx1"/>
-            </w14:solidFill>
-          </w14:textFill>
-        </w:rPr>
-        <w:t xml:space="preserve">Checking the null values in created training and test dataset. According to this dengue prediction for srilanka by using machine learning, dengue dataset doesn’t have any particular null values. And also check the correlational coefficiency which means </w:t>
-      </w:r>
     </w:p>
     <w:p>
       <w:pPr>
@@ -4065,6 +4087,8 @@
           </w14:textFill>
         </w:rPr>
       </w:pPr>
+      <w:bookmarkStart w:id="0" w:name="_GoBack"/>
+      <w:bookmarkEnd w:id="0"/>
     </w:p>
     <w:p>
       <w:pPr>
@@ -4092,23 +4116,6 @@
           </w14:textFill>
         </w:rPr>
       </w:pPr>
-      <w:r>
-        <w:rPr>
-          <w:rFonts w:hint="default" w:ascii="Times New Roman" w:hAnsi="Times New Roman" w:cs="Times New Roman"/>
-          <w:b w:val="0"/>
-          <w:bCs w:val="0"/>
-          <w:color w:val="000000" w:themeColor="text1"/>
-          <w:sz w:val="24"/>
-          <w:szCs w:val="24"/>
-          <w:lang w:val="en-US"/>
-          <w14:textFill>
-            <w14:solidFill>
-              <w14:schemeClr w14:val="tx1"/>
-            </w14:solidFill>
-          </w14:textFill>
-        </w:rPr>
-        <w:t>what are the important attributes for predicting the dengue. Based on that correlational coefficiency remove the unnecessary columns from the training and testing dataset. Below image represent dataset after removing the unnecessary columns.</w:t>
-      </w:r>
     </w:p>
     <w:p>
       <w:pPr>
@@ -4139,6 +4146,28 @@
     </w:p>
     <w:p>
       <w:pPr>
+        <w:pStyle w:val="4"/>
+        <w:bidi w:val="0"/>
+        <w:jc w:val="both"/>
+        <w:rPr>
+          <w:rFonts w:hint="default" w:ascii="Times New Roman" w:hAnsi="Times New Roman" w:cs="Times New Roman"/>
+          <w:sz w:val="24"/>
+          <w:szCs w:val="24"/>
+          <w:lang w:val="en-US"/>
+        </w:rPr>
+      </w:pPr>
+      <w:r>
+        <w:rPr>
+          <w:rFonts w:hint="default" w:ascii="Times New Roman" w:hAnsi="Times New Roman" w:cs="Times New Roman"/>
+          <w:sz w:val="24"/>
+          <w:szCs w:val="24"/>
+          <w:lang w:val="en-US"/>
+        </w:rPr>
+        <w:t xml:space="preserve"> Split the dataset into the training and validation set</w:t>
+      </w:r>
+    </w:p>
+    <w:p>
+      <w:pPr>
         <w:numPr>
           <w:ilvl w:val="0"/>
           <w:numId w:val="0"/>
@@ -4150,40 +4179,35 @@
         <w:jc w:val="both"/>
         <w:rPr>
           <w:rFonts w:hint="default" w:ascii="Times New Roman" w:hAnsi="Times New Roman" w:cs="Times New Roman"/>
-          <w:b/>
-          <w:bCs/>
-          <w:color w:val="000000" w:themeColor="text1"/>
-          <w:sz w:val="24"/>
-          <w:szCs w:val="24"/>
-          <w:lang w:val="en-US"/>
-          <w14:textFill>
-            <w14:solidFill>
-              <w14:schemeClr w14:val="tx1"/>
-            </w14:solidFill>
-          </w14:textFill>
-        </w:rPr>
-      </w:pPr>
-    </w:p>
-    <w:p>
-      <w:pPr>
-        <w:pStyle w:val="4"/>
-        <w:bidi w:val="0"/>
-        <w:jc w:val="both"/>
-        <w:rPr>
-          <w:rFonts w:hint="default" w:ascii="Times New Roman" w:hAnsi="Times New Roman" w:cs="Times New Roman"/>
-          <w:sz w:val="24"/>
-          <w:szCs w:val="24"/>
-          <w:lang w:val="en-US"/>
-        </w:rPr>
-      </w:pPr>
-      <w:r>
-        <w:rPr>
-          <w:rFonts w:hint="default" w:ascii="Times New Roman" w:hAnsi="Times New Roman" w:cs="Times New Roman"/>
-          <w:sz w:val="24"/>
-          <w:szCs w:val="24"/>
-          <w:lang w:val="en-US"/>
-        </w:rPr>
-        <w:t xml:space="preserve"> Split the dataset into the training and validation set</w:t>
+          <w:b w:val="0"/>
+          <w:bCs w:val="0"/>
+          <w:color w:val="000000" w:themeColor="text1"/>
+          <w:sz w:val="24"/>
+          <w:szCs w:val="24"/>
+          <w:lang w:val="en-US"/>
+          <w14:textFill>
+            <w14:solidFill>
+              <w14:schemeClr w14:val="tx1"/>
+            </w14:solidFill>
+          </w14:textFill>
+        </w:rPr>
+      </w:pPr>
+      <w:r>
+        <w:rPr>
+          <w:rFonts w:hint="default" w:ascii="Times New Roman" w:hAnsi="Times New Roman" w:cs="Times New Roman"/>
+          <w:b w:val="0"/>
+          <w:bCs w:val="0"/>
+          <w:color w:val="000000" w:themeColor="text1"/>
+          <w:sz w:val="24"/>
+          <w:szCs w:val="24"/>
+          <w:lang w:val="en-US"/>
+          <w14:textFill>
+            <w14:solidFill>
+              <w14:schemeClr w14:val="tx1"/>
+            </w14:solidFill>
+          </w14:textFill>
+        </w:rPr>
+        <w:t xml:space="preserve">After spited the prepared data set into the training and testing dataset, this training set  split into the training and validation test again . </w:t>
       </w:r>
     </w:p>
     <w:p>
@@ -4212,23 +4236,6 @@
           </w14:textFill>
         </w:rPr>
       </w:pPr>
-      <w:r>
-        <w:rPr>
-          <w:rFonts w:hint="default" w:ascii="Times New Roman" w:hAnsi="Times New Roman" w:cs="Times New Roman"/>
-          <w:b w:val="0"/>
-          <w:bCs w:val="0"/>
-          <w:color w:val="000000" w:themeColor="text1"/>
-          <w:sz w:val="24"/>
-          <w:szCs w:val="24"/>
-          <w:lang w:val="en-US"/>
-          <w14:textFill>
-            <w14:solidFill>
-              <w14:schemeClr w14:val="tx1"/>
-            </w14:solidFill>
-          </w14:textFill>
-        </w:rPr>
-        <w:t>After spited the prepared data set into the training and testing dataset, this training set  split into the training and validation test again .  Below image is the example</w:t>
-      </w:r>
     </w:p>
     <w:p>
       <w:pPr>
@@ -4283,6 +4290,45 @@
           </w14:textFill>
         </w:rPr>
       </w:pPr>
+      <w:r>
+        <w:rPr>
+          <w:rFonts w:hint="default" w:ascii="Times New Roman" w:hAnsi="Times New Roman" w:cs="Times New Roman"/>
+          <w:b w:val="0"/>
+          <w:bCs w:val="0"/>
+          <w:color w:val="000000" w:themeColor="text1"/>
+          <w:sz w:val="24"/>
+          <w:szCs w:val="24"/>
+          <w:lang w:val="en-US"/>
+          <w14:textFill>
+            <w14:solidFill>
+              <w14:schemeClr w14:val="tx1"/>
+            </w14:solidFill>
+          </w14:textFill>
+        </w:rPr>
+        <w:t xml:space="preserve">         </w:t>
+      </w:r>
+    </w:p>
+    <w:p>
+      <w:pPr>
+        <w:pStyle w:val="4"/>
+        <w:bidi w:val="0"/>
+        <w:jc w:val="both"/>
+        <w:rPr>
+          <w:rFonts w:hint="default" w:ascii="Times New Roman" w:hAnsi="Times New Roman" w:cs="Times New Roman"/>
+          <w:sz w:val="24"/>
+          <w:szCs w:val="24"/>
+          <w:lang w:val="en-US"/>
+        </w:rPr>
+      </w:pPr>
+      <w:r>
+        <w:rPr>
+          <w:rFonts w:hint="default" w:ascii="Times New Roman" w:hAnsi="Times New Roman" w:cs="Times New Roman"/>
+          <w:sz w:val="24"/>
+          <w:szCs w:val="24"/>
+          <w:lang w:val="en-US"/>
+        </w:rPr>
+        <w:t>Model selection and explanation of machine learning models used</w:t>
+      </w:r>
     </w:p>
     <w:p>
       <w:pPr>
@@ -4325,29 +4371,7 @@
             </w14:solidFill>
           </w14:textFill>
         </w:rPr>
-        <w:t xml:space="preserve">         </w:t>
-      </w:r>
-    </w:p>
-    <w:p>
-      <w:pPr>
-        <w:pStyle w:val="4"/>
-        <w:bidi w:val="0"/>
-        <w:jc w:val="both"/>
-        <w:rPr>
-          <w:rFonts w:hint="default" w:ascii="Times New Roman" w:hAnsi="Times New Roman" w:cs="Times New Roman"/>
-          <w:sz w:val="24"/>
-          <w:szCs w:val="24"/>
-          <w:lang w:val="en-US"/>
-        </w:rPr>
-      </w:pPr>
-      <w:r>
-        <w:rPr>
-          <w:rFonts w:hint="default" w:ascii="Times New Roman" w:hAnsi="Times New Roman" w:cs="Times New Roman"/>
-          <w:sz w:val="24"/>
-          <w:szCs w:val="24"/>
-          <w:lang w:val="en-US"/>
-        </w:rPr>
-        <w:t>Model selection and explanation of machine learning models used</w:t>
+        <w:t xml:space="preserve">For classifying this dengue, binary logistic regression, decision tree algorithm, random forest algorithms are the models going to be used. </w:t>
       </w:r>
     </w:p>
     <w:p>
@@ -4391,7 +4415,24 @@
             </w14:solidFill>
           </w14:textFill>
         </w:rPr>
-        <w:t xml:space="preserve">For classifying this dengue, binary logistic regression, decision tree algorithm, random forest algorithms are the models going to be used. </w:t>
+        <w:br w:type="textWrapping"/>
+      </w:r>
+      <w:r>
+        <w:rPr>
+          <w:rFonts w:hint="default" w:ascii="Times New Roman" w:hAnsi="Times New Roman" w:cs="Times New Roman"/>
+          <w:b w:val="0"/>
+          <w:bCs w:val="0"/>
+          <w:color w:val="000000" w:themeColor="text1"/>
+          <w:sz w:val="24"/>
+          <w:szCs w:val="24"/>
+          <w:lang w:val="en-US"/>
+          <w14:textFill>
+            <w14:solidFill>
+              <w14:schemeClr w14:val="tx1"/>
+            </w14:solidFill>
+          </w14:textFill>
+        </w:rPr>
+        <w:t>Binary logistic regression -  According to this “Machine learning models for early dengue severity prediction” research paper, Binary logistic regression is chosen as a model for dengue prediction due to its simplicity and ease of interpretation. Unlike more complex models, logistic regression offers a clear understanding of the relationship between independent variables and the binary outcome of dengue presence. Its straightforward nature makes it particularly valuable in medical research, where comprehensibility is crucial. Logistic regression is also adept at handling large datasets efficiently, making it suitable for the extensive data often encountered in dengue prediction studies. Furthermore, it accommodates both continuous and categorical predictor variables, allowing for the incorporation of diverse data types commonly found in such studies. By estimating the probability of dengue presence based on various symptoms and risk factors, logistic regression serves as a valuable tool in the array of machine learning techniques for dengue prediction (Caicedo-Torres et al., Machine learning models for early dengue severity prediction 2020)).</w:t>
       </w:r>
     </w:p>
     <w:p>
@@ -4420,40 +4461,6 @@
           </w14:textFill>
         </w:rPr>
       </w:pPr>
-      <w:r>
-        <w:rPr>
-          <w:rFonts w:hint="default" w:ascii="Times New Roman" w:hAnsi="Times New Roman" w:cs="Times New Roman"/>
-          <w:b w:val="0"/>
-          <w:bCs w:val="0"/>
-          <w:color w:val="000000" w:themeColor="text1"/>
-          <w:sz w:val="24"/>
-          <w:szCs w:val="24"/>
-          <w:lang w:val="en-US"/>
-          <w14:textFill>
-            <w14:solidFill>
-              <w14:schemeClr w14:val="tx1"/>
-            </w14:solidFill>
-          </w14:textFill>
-        </w:rPr>
-        <w:br w:type="textWrapping"/>
-      </w:r>
-      <w:r>
-        <w:rPr>
-          <w:rFonts w:hint="default" w:ascii="Times New Roman" w:hAnsi="Times New Roman" w:cs="Times New Roman"/>
-          <w:b w:val="0"/>
-          <w:bCs w:val="0"/>
-          <w:color w:val="000000" w:themeColor="text1"/>
-          <w:sz w:val="24"/>
-          <w:szCs w:val="24"/>
-          <w:lang w:val="en-US"/>
-          <w14:textFill>
-            <w14:solidFill>
-              <w14:schemeClr w14:val="tx1"/>
-            </w14:solidFill>
-          </w14:textFill>
-        </w:rPr>
-        <w:t>Binary logistic regression -  According to this “Machine learning models for early dengue severity prediction” research paper, Binary logistic regression is chosen as a model for dengue prediction due to its simplicity and ease of interpretation. Unlike more complex models, logistic regression offers a clear understanding of the relationship between independent variables and the binary outcome of dengue presence. Its straightforward nature makes it particularly valuable in medical research, where comprehensibility is crucial. Logistic regression is also adept at handling large datasets efficiently, making it suitable for the extensive data often encountered in dengue prediction studies. Furthermore, it accommodates both continuous and categorical predictor variables, allowing for the incorporation of diverse data types commonly found in such studies. By estimating the probability of dengue presence based on various symptoms and risk factors, logistic regression serves as a valuable tool in the array of machine learning techniques for dengue prediction (Caicedo-Torres et al., Machine learning models for early dengue severity prediction 2020)).</w:t>
-      </w:r>
     </w:p>
     <w:p>
       <w:pPr>
@@ -4481,6 +4488,23 @@
           </w14:textFill>
         </w:rPr>
       </w:pPr>
+      <w:r>
+        <w:rPr>
+          <w:rFonts w:hint="default" w:ascii="Times New Roman" w:hAnsi="Times New Roman" w:cs="Times New Roman"/>
+          <w:b w:val="0"/>
+          <w:bCs w:val="0"/>
+          <w:color w:val="000000" w:themeColor="text1"/>
+          <w:sz w:val="24"/>
+          <w:szCs w:val="24"/>
+          <w:lang w:val="en-US"/>
+          <w14:textFill>
+            <w14:solidFill>
+              <w14:schemeClr w14:val="tx1"/>
+            </w14:solidFill>
+          </w14:textFill>
+        </w:rPr>
+        <w:t xml:space="preserve">Decision tree model - According to this “Machine Learning for Dengue Outbreak Prediction”, this research paper a performance evaluation of different prominent classifier to this The decision tree model is a key component of our dengue detection system for several compelling reasons. Firstly, decision trees are renowned for their simplicity and ease of use, making them accessible to a wide range of users, including healthcare professionals and public health officials. This simplicity </w:t>
+      </w:r>
     </w:p>
     <w:p>
       <w:pPr>
@@ -4508,23 +4532,6 @@
           </w14:textFill>
         </w:rPr>
       </w:pPr>
-      <w:r>
-        <w:rPr>
-          <w:rFonts w:hint="default" w:ascii="Times New Roman" w:hAnsi="Times New Roman" w:cs="Times New Roman"/>
-          <w:b w:val="0"/>
-          <w:bCs w:val="0"/>
-          <w:color w:val="000000" w:themeColor="text1"/>
-          <w:sz w:val="24"/>
-          <w:szCs w:val="24"/>
-          <w:lang w:val="en-US"/>
-          <w14:textFill>
-            <w14:solidFill>
-              <w14:schemeClr w14:val="tx1"/>
-            </w14:solidFill>
-          </w14:textFill>
-        </w:rPr>
-        <w:t xml:space="preserve">Decision tree model - According to this “Machine Learning for Dengue Outbreak Prediction”, this research paper a performance evaluation of different prominent classifier to this The decision tree model is a key component of our dengue detection system for several compelling reasons. Firstly, decision trees are renowned for their simplicity and ease of use, making them accessible to a wide range of users, including healthcare professionals and public health officials. This simplicity </w:t>
-      </w:r>
     </w:p>
     <w:p>
       <w:pPr>
@@ -4552,6 +4559,23 @@
           </w14:textFill>
         </w:rPr>
       </w:pPr>
+      <w:r>
+        <w:rPr>
+          <w:rFonts w:hint="default" w:ascii="Times New Roman" w:hAnsi="Times New Roman" w:cs="Times New Roman"/>
+          <w:b w:val="0"/>
+          <w:bCs w:val="0"/>
+          <w:color w:val="000000" w:themeColor="text1"/>
+          <w:sz w:val="24"/>
+          <w:szCs w:val="24"/>
+          <w:lang w:val="en-US"/>
+          <w14:textFill>
+            <w14:solidFill>
+              <w14:schemeClr w14:val="tx1"/>
+            </w14:solidFill>
+          </w14:textFill>
+        </w:rPr>
+        <w:t>translates into ease of interpretation, allowing stakeholders to grasp the underlying decision-making process intuitively. Additionally, decision trees have demonstrated the potential to achieve high levels of accuracy in dengue prediction tasks. By efficiently partitioning the feature space into homogeneous regions, decision trees can capture complex relationships between environmental factors, demographic variables, and dengue incidence.</w:t>
+      </w:r>
     </w:p>
     <w:p>
       <w:pPr>
@@ -4594,7 +4618,7 @@
             </w14:solidFill>
           </w14:textFill>
         </w:rPr>
-        <w:t>translates into ease of interpretation, allowing stakeholders to grasp the underlying decision-making process intuitively. Additionally, decision trees have demonstrated the potential to achieve high levels of accuracy in dengue prediction tasks. By efficiently partitioning the feature space into homogeneous regions, decision trees can capture complex relationships between environmental factors, demographic variables, and dengue incidence.</w:t>
+        <w:t xml:space="preserve"> This ability to model intricate interactions empowers our system to generate more accurate predictions, enabling proactive interventions and resource allocation. Moreover, decision trees excel in producing interpretable rules that align with domain knowledge, facilitating actionable insights for disease prevention and control strategies. </w:t>
       </w:r>
     </w:p>
     <w:p>
@@ -4623,23 +4647,6 @@
           </w14:textFill>
         </w:rPr>
       </w:pPr>
-      <w:r>
-        <w:rPr>
-          <w:rFonts w:hint="default" w:ascii="Times New Roman" w:hAnsi="Times New Roman" w:cs="Times New Roman"/>
-          <w:b w:val="0"/>
-          <w:bCs w:val="0"/>
-          <w:color w:val="000000" w:themeColor="text1"/>
-          <w:sz w:val="24"/>
-          <w:szCs w:val="24"/>
-          <w:lang w:val="en-US"/>
-          <w14:textFill>
-            <w14:solidFill>
-              <w14:schemeClr w14:val="tx1"/>
-            </w14:solidFill>
-          </w14:textFill>
-        </w:rPr>
-        <w:t xml:space="preserve"> This ability to model intricate interactions empowers our system to generate more accurate predictions, enabling proactive interventions and resource allocation. Moreover, decision trees excel in producing interpretable rules that align with domain knowledge, facilitating actionable insights for disease prevention and control strategies. </w:t>
-      </w:r>
     </w:p>
     <w:p>
       <w:pPr>
@@ -4694,6 +4701,23 @@
           </w14:textFill>
         </w:rPr>
       </w:pPr>
+      <w:r>
+        <w:rPr>
+          <w:rFonts w:hint="default" w:ascii="Times New Roman" w:hAnsi="Times New Roman" w:cs="Times New Roman"/>
+          <w:b w:val="0"/>
+          <w:bCs w:val="0"/>
+          <w:color w:val="000000" w:themeColor="text1"/>
+          <w:sz w:val="24"/>
+          <w:szCs w:val="24"/>
+          <w:lang w:val="en-US"/>
+          <w14:textFill>
+            <w14:solidFill>
+              <w14:schemeClr w14:val="tx1"/>
+            </w14:solidFill>
+          </w14:textFill>
+        </w:rPr>
+        <w:t>Overall, the decision tree model represents a valuable asset in our quest to combat dengue fever effectively and mitigate its impact on public health. (Iqbal &amp; Islam, Machine Learning for Dengue Outbreak Prediction: A performance evaluation of different prominent classifiers 2019)</w:t>
+      </w:r>
     </w:p>
     <w:p>
       <w:pPr>
@@ -4721,23 +4745,6 @@
           </w14:textFill>
         </w:rPr>
       </w:pPr>
-      <w:r>
-        <w:rPr>
-          <w:rFonts w:hint="default" w:ascii="Times New Roman" w:hAnsi="Times New Roman" w:cs="Times New Roman"/>
-          <w:b w:val="0"/>
-          <w:bCs w:val="0"/>
-          <w:color w:val="000000" w:themeColor="text1"/>
-          <w:sz w:val="24"/>
-          <w:szCs w:val="24"/>
-          <w:lang w:val="en-US"/>
-          <w14:textFill>
-            <w14:solidFill>
-              <w14:schemeClr w14:val="tx1"/>
-            </w14:solidFill>
-          </w14:textFill>
-        </w:rPr>
-        <w:t>Overall, the decision tree model represents a valuable asset in our quest to combat dengue fever effectively and mitigate its impact on public health. (Iqbal &amp; Islam, Machine Learning for Dengue Outbreak Prediction: A performance evaluation of different prominent classifiers 2019)</w:t>
-      </w:r>
     </w:p>
     <w:p>
       <w:pPr>
@@ -4792,6 +4799,23 @@
           </w14:textFill>
         </w:rPr>
       </w:pPr>
+      <w:r>
+        <w:rPr>
+          <w:rFonts w:hint="default" w:ascii="Times New Roman" w:hAnsi="Times New Roman" w:cs="Times New Roman"/>
+          <w:b w:val="0"/>
+          <w:bCs w:val="0"/>
+          <w:color w:val="000000" w:themeColor="text1"/>
+          <w:sz w:val="24"/>
+          <w:szCs w:val="24"/>
+          <w:lang w:val="en-US"/>
+          <w14:textFill>
+            <w14:solidFill>
+              <w14:schemeClr w14:val="tx1"/>
+            </w14:solidFill>
+          </w14:textFill>
+        </w:rPr>
+        <w:t xml:space="preserve">Random forest model - </w:t>
+      </w:r>
     </w:p>
     <w:p>
       <w:pPr>
@@ -4803,38 +4827,73 @@
           <w:tab w:val="left" w:pos="420"/>
         </w:tabs>
         <w:spacing w:line="360" w:lineRule="auto"/>
-        <w:jc w:val="both"/>
-        <w:rPr>
-          <w:rFonts w:hint="default" w:ascii="Times New Roman" w:hAnsi="Times New Roman" w:cs="Times New Roman"/>
-          <w:b w:val="0"/>
-          <w:bCs w:val="0"/>
-          <w:color w:val="000000" w:themeColor="text1"/>
-          <w:sz w:val="24"/>
-          <w:szCs w:val="24"/>
-          <w:lang w:val="en-US"/>
-          <w14:textFill>
-            <w14:solidFill>
-              <w14:schemeClr w14:val="tx1"/>
-            </w14:solidFill>
-          </w14:textFill>
-        </w:rPr>
-      </w:pPr>
-      <w:r>
-        <w:rPr>
-          <w:rFonts w:hint="default" w:ascii="Times New Roman" w:hAnsi="Times New Roman" w:cs="Times New Roman"/>
-          <w:b w:val="0"/>
-          <w:bCs w:val="0"/>
-          <w:color w:val="000000" w:themeColor="text1"/>
-          <w:sz w:val="24"/>
-          <w:szCs w:val="24"/>
-          <w:lang w:val="en-US"/>
-          <w14:textFill>
-            <w14:solidFill>
-              <w14:schemeClr w14:val="tx1"/>
-            </w14:solidFill>
-          </w14:textFill>
-        </w:rPr>
-        <w:t xml:space="preserve">Random forest model - </w:t>
+        <w:ind w:firstLine="2160" w:firstLineChars="900"/>
+        <w:jc w:val="both"/>
+        <w:rPr>
+          <w:rFonts w:hint="default" w:ascii="Times New Roman" w:hAnsi="Times New Roman"/>
+          <w:b w:val="0"/>
+          <w:bCs w:val="0"/>
+          <w:color w:val="000000" w:themeColor="text1"/>
+          <w:sz w:val="24"/>
+          <w:szCs w:val="24"/>
+          <w:lang w:val="en-US"/>
+          <w14:textFill>
+            <w14:solidFill>
+              <w14:schemeClr w14:val="tx1"/>
+            </w14:solidFill>
+          </w14:textFill>
+        </w:rPr>
+      </w:pPr>
+      <w:r>
+        <w:rPr>
+          <w:rFonts w:hint="default" w:ascii="Times New Roman" w:hAnsi="Times New Roman"/>
+          <w:b w:val="0"/>
+          <w:bCs w:val="0"/>
+          <w:color w:val="000000" w:themeColor="text1"/>
+          <w:sz w:val="24"/>
+          <w:szCs w:val="24"/>
+          <w:lang w:val="en-US"/>
+          <w14:textFill>
+            <w14:solidFill>
+              <w14:schemeClr w14:val="tx1"/>
+            </w14:solidFill>
+          </w14:textFill>
+        </w:rPr>
+        <w:t>According to this “</w:t>
+      </w:r>
+      <w:r>
+        <w:rPr>
+          <w:rFonts w:hint="default" w:ascii="Times New Roman" w:hAnsi="Times New Roman" w:cs="Times New Roman"/>
+          <w:b w:val="0"/>
+          <w:bCs w:val="0"/>
+          <w:color w:val="000000" w:themeColor="text1"/>
+          <w:sz w:val="24"/>
+          <w:szCs w:val="24"/>
+          <w:lang w:val="en-US"/>
+          <w14:textFill>
+            <w14:solidFill>
+              <w14:schemeClr w14:val="tx1"/>
+            </w14:solidFill>
+          </w14:textFill>
+        </w:rPr>
+        <w:t>Prediction of dengue using machine learning algorithms: Case study Dhaka</w:t>
+      </w:r>
+      <w:r>
+        <w:rPr>
+          <w:rFonts w:hint="default" w:ascii="Times New Roman" w:hAnsi="Times New Roman"/>
+          <w:b w:val="0"/>
+          <w:bCs w:val="0"/>
+          <w:color w:val="000000" w:themeColor="text1"/>
+          <w:sz w:val="24"/>
+          <w:szCs w:val="24"/>
+          <w:lang w:val="en-US"/>
+          <w14:textFill>
+            <w14:solidFill>
+              <w14:schemeClr w14:val="tx1"/>
+            </w14:solidFill>
+          </w14:textFill>
+        </w:rPr>
+        <w:t xml:space="preserve">” research paper, Random forest is a cornerstone of our dengue detection system due to its multifaceted advantages. Firstly, random forest excels in enhancing model accuracy by leveraging the wisdom of crowds. By aggregating predictions from multiple decision trees trained on different subsets of the data, random forest mitigates the risk of overfitting and variance, resulting in robust and reliable predictions. This ensemble approach also enhances the model's generalization capability, enabling it to perform well on unseen data. Additionally, random forest is adept at handling large and complex datasets commonly encountered in dengue prediction tasks. Its inherent Parallelization and scalability make it well-suited for processing vast amounts of environmental, epidemiological, and clinical data, thereby facilitating comprehensive analysis and inference. </w:t>
       </w:r>
     </w:p>
     <w:p>
@@ -4864,57 +4923,6 @@
           </w14:textFill>
         </w:rPr>
       </w:pPr>
-      <w:r>
-        <w:rPr>
-          <w:rFonts w:hint="default" w:ascii="Times New Roman" w:hAnsi="Times New Roman"/>
-          <w:b w:val="0"/>
-          <w:bCs w:val="0"/>
-          <w:color w:val="000000" w:themeColor="text1"/>
-          <w:sz w:val="24"/>
-          <w:szCs w:val="24"/>
-          <w:lang w:val="en-US"/>
-          <w14:textFill>
-            <w14:solidFill>
-              <w14:schemeClr w14:val="tx1"/>
-            </w14:solidFill>
-          </w14:textFill>
-        </w:rPr>
-        <w:t>According to this “</w:t>
-      </w:r>
-      <w:r>
-        <w:rPr>
-          <w:rFonts w:hint="default" w:ascii="Times New Roman" w:hAnsi="Times New Roman" w:cs="Times New Roman"/>
-          <w:b w:val="0"/>
-          <w:bCs w:val="0"/>
-          <w:color w:val="000000" w:themeColor="text1"/>
-          <w:sz w:val="24"/>
-          <w:szCs w:val="24"/>
-          <w:lang w:val="en-US"/>
-          <w14:textFill>
-            <w14:solidFill>
-              <w14:schemeClr w14:val="tx1"/>
-            </w14:solidFill>
-          </w14:textFill>
-        </w:rPr>
-        <w:t>Prediction of dengue using machine learning algorithms: Case study Dhaka</w:t>
-      </w:r>
-      <w:r>
-        <w:rPr>
-          <w:rFonts w:hint="default" w:ascii="Times New Roman" w:hAnsi="Times New Roman"/>
-          <w:b w:val="0"/>
-          <w:bCs w:val="0"/>
-          <w:color w:val="000000" w:themeColor="text1"/>
-          <w:sz w:val="24"/>
-          <w:szCs w:val="24"/>
-          <w:lang w:val="en-US"/>
-          <w14:textFill>
-            <w14:solidFill>
-              <w14:schemeClr w14:val="tx1"/>
-            </w14:solidFill>
-          </w14:textFill>
-        </w:rPr>
-        <w:t xml:space="preserve">” research paper, Random forest is a cornerstone of our dengue detection system due to its multifaceted advantages. Firstly, random forest excels in enhancing model accuracy by leveraging the wisdom of crowds. By aggregating predictions from multiple decision trees trained on different subsets of the data, random forest mitigates the risk of overfitting and variance, resulting in robust and reliable predictions. This ensemble approach also enhances the model's generalization capability, enabling it to perform well on unseen data. Additionally, random forest is adept at handling large and complex datasets commonly encountered in dengue prediction tasks. Its inherent Parallelization and scalability make it well-suited for processing vast amounts of environmental, epidemiological, and clinical data, thereby facilitating comprehensive analysis and inference. </w:t>
-      </w:r>
     </w:p>
     <w:p>
       <w:pPr>
@@ -4926,8 +4934,23 @@
           <w:tab w:val="left" w:pos="420"/>
         </w:tabs>
         <w:spacing w:line="360" w:lineRule="auto"/>
-        <w:ind w:firstLine="2160" w:firstLineChars="900"/>
-        <w:jc w:val="both"/>
+        <w:jc w:val="both"/>
+        <w:rPr>
+          <w:rFonts w:hint="default" w:ascii="Times New Roman" w:hAnsi="Times New Roman" w:cs="Times New Roman"/>
+          <w:b w:val="0"/>
+          <w:bCs w:val="0"/>
+          <w:color w:val="000000" w:themeColor="text1"/>
+          <w:sz w:val="24"/>
+          <w:szCs w:val="24"/>
+          <w:lang w:val="en-US"/>
+          <w14:textFill>
+            <w14:solidFill>
+              <w14:schemeClr w14:val="tx1"/>
+            </w14:solidFill>
+          </w14:textFill>
+        </w:rPr>
+      </w:pPr>
+      <w:r>
         <w:rPr>
           <w:rFonts w:hint="default" w:ascii="Times New Roman" w:hAnsi="Times New Roman"/>
           <w:b w:val="0"/>
@@ -4942,7 +4965,25 @@
             </w14:solidFill>
           </w14:textFill>
         </w:rPr>
-      </w:pPr>
+        <w:t>Furthermore, random forest offers built-in mechanisms for feature importance assessment, enabling us to identify the most informative variables driving dengue incidence prediction. This interpretability fosters a deeper understanding of the disease dynamics and informs targeted intervention strategies. Overall, the versatility, robustness, and scalability of random forest make it an indispensable tool in our efforts to combat dengue fever effectively and safeguard public health.</w:t>
+      </w:r>
+      <w:r>
+        <w:rPr>
+          <w:rFonts w:hint="default" w:ascii="Times New Roman" w:hAnsi="Times New Roman" w:cs="Times New Roman"/>
+          <w:b w:val="0"/>
+          <w:bCs w:val="0"/>
+          <w:color w:val="000000" w:themeColor="text1"/>
+          <w:sz w:val="24"/>
+          <w:szCs w:val="24"/>
+          <w:lang w:val="en-US"/>
+          <w14:textFill>
+            <w14:solidFill>
+              <w14:schemeClr w14:val="tx1"/>
+            </w14:solidFill>
+          </w14:textFill>
+        </w:rPr>
+        <w:t xml:space="preserve"> (Sarwar &amp; Al Mamun, Prediction of dengue using machine learning algorithms: Case study Dhaka 2022)</w:t>
+      </w:r>
     </w:p>
     <w:p>
       <w:pPr>
@@ -4970,40 +5011,6 @@
           </w14:textFill>
         </w:rPr>
       </w:pPr>
-      <w:r>
-        <w:rPr>
-          <w:rFonts w:hint="default" w:ascii="Times New Roman" w:hAnsi="Times New Roman"/>
-          <w:b w:val="0"/>
-          <w:bCs w:val="0"/>
-          <w:color w:val="000000" w:themeColor="text1"/>
-          <w:sz w:val="24"/>
-          <w:szCs w:val="24"/>
-          <w:lang w:val="en-US"/>
-          <w14:textFill>
-            <w14:solidFill>
-              <w14:schemeClr w14:val="tx1"/>
-            </w14:solidFill>
-          </w14:textFill>
-        </w:rPr>
-        <w:t>Furthermore, random forest offers built-in mechanisms for feature importance assessment, enabling us to identify the most informative variables driving dengue incidence prediction. This interpretability fosters a deeper understanding of the disease dynamics and informs targeted intervention strategies. Overall, the versatility, robustness, and scalability of random forest make it an indispensable tool in our efforts to combat dengue fever effectively and safeguard public health.</w:t>
-      </w:r>
-      <w:r>
-        <w:rPr>
-          <w:rFonts w:hint="default" w:ascii="Times New Roman" w:hAnsi="Times New Roman" w:cs="Times New Roman"/>
-          <w:b w:val="0"/>
-          <w:bCs w:val="0"/>
-          <w:color w:val="000000" w:themeColor="text1"/>
-          <w:sz w:val="24"/>
-          <w:szCs w:val="24"/>
-          <w:lang w:val="en-US"/>
-          <w14:textFill>
-            <w14:solidFill>
-              <w14:schemeClr w14:val="tx1"/>
-            </w14:solidFill>
-          </w14:textFill>
-        </w:rPr>
-        <w:t xml:space="preserve"> (Sarwar &amp; Al Mamun, Prediction of dengue using machine learning algorithms: Case study Dhaka 2022)</w:t>
-      </w:r>
     </w:p>
     <w:p>
       <w:pPr>
@@ -5058,6 +5065,23 @@
           </w14:textFill>
         </w:rPr>
       </w:pPr>
+      <w:r>
+        <w:rPr>
+          <w:rFonts w:hint="default" w:ascii="Times New Roman" w:hAnsi="Times New Roman" w:cs="Times New Roman"/>
+          <w:b w:val="0"/>
+          <w:bCs w:val="0"/>
+          <w:color w:val="000000" w:themeColor="text1"/>
+          <w:sz w:val="24"/>
+          <w:szCs w:val="24"/>
+          <w:lang w:val="en-US"/>
+          <w14:textFill>
+            <w14:solidFill>
+              <w14:schemeClr w14:val="tx1"/>
+            </w14:solidFill>
+          </w14:textFill>
+        </w:rPr>
+        <w:t>Ensemble technique to generate combine model including random forest, decision tree,  binary logistic regression model</w:t>
+      </w:r>
     </w:p>
     <w:p>
       <w:pPr>
@@ -5112,6 +5136,23 @@
           </w14:textFill>
         </w:rPr>
       </w:pPr>
+      <w:r>
+        <w:rPr>
+          <w:rFonts w:hint="default" w:ascii="Times New Roman" w:hAnsi="Times New Roman" w:cs="Times New Roman"/>
+          <w:b w:val="0"/>
+          <w:bCs w:val="0"/>
+          <w:color w:val="000000" w:themeColor="text1"/>
+          <w:sz w:val="24"/>
+          <w:szCs w:val="24"/>
+          <w:lang w:val="en-US"/>
+          <w14:textFill>
+            <w14:solidFill>
+              <w14:schemeClr w14:val="tx1"/>
+            </w14:solidFill>
+          </w14:textFill>
+        </w:rPr>
+        <w:t>According to this “DMachine learning algorithms for dengue risk assessment: A case study for São Luís do Maranhão” this research paper, binary logistic regression, decision tree regression, random forest models are combined and created the model.  This combined model  advantages are easy of use, wide range of users, and this models is good for reducing the overfitting issues (Rocha &amp; Giesbrecht, Machine learning algorithms for dengue risk assessment: A case study for São Luís do Maranhão 2022).</w:t>
+      </w:r>
     </w:p>
     <w:p>
       <w:pPr>
@@ -5166,202 +5207,6 @@
           </w14:textFill>
         </w:rPr>
       </w:pPr>
-    </w:p>
-    <w:p>
-      <w:pPr>
-        <w:numPr>
-          <w:ilvl w:val="0"/>
-          <w:numId w:val="0"/>
-        </w:numPr>
-        <w:tabs>
-          <w:tab w:val="left" w:pos="420"/>
-        </w:tabs>
-        <w:spacing w:line="360" w:lineRule="auto"/>
-        <w:jc w:val="both"/>
-        <w:rPr>
-          <w:rFonts w:hint="default" w:ascii="Times New Roman" w:hAnsi="Times New Roman" w:cs="Times New Roman"/>
-          <w:b w:val="0"/>
-          <w:bCs w:val="0"/>
-          <w:color w:val="000000" w:themeColor="text1"/>
-          <w:sz w:val="24"/>
-          <w:szCs w:val="24"/>
-          <w:lang w:val="en-US"/>
-          <w14:textFill>
-            <w14:solidFill>
-              <w14:schemeClr w14:val="tx1"/>
-            </w14:solidFill>
-          </w14:textFill>
-        </w:rPr>
-      </w:pPr>
-    </w:p>
-    <w:p>
-      <w:pPr>
-        <w:numPr>
-          <w:ilvl w:val="0"/>
-          <w:numId w:val="0"/>
-        </w:numPr>
-        <w:tabs>
-          <w:tab w:val="left" w:pos="420"/>
-        </w:tabs>
-        <w:spacing w:line="360" w:lineRule="auto"/>
-        <w:jc w:val="both"/>
-        <w:rPr>
-          <w:rFonts w:hint="default" w:ascii="Times New Roman" w:hAnsi="Times New Roman" w:cs="Times New Roman"/>
-          <w:b w:val="0"/>
-          <w:bCs w:val="0"/>
-          <w:color w:val="000000" w:themeColor="text1"/>
-          <w:sz w:val="24"/>
-          <w:szCs w:val="24"/>
-          <w:lang w:val="en-US"/>
-          <w14:textFill>
-            <w14:solidFill>
-              <w14:schemeClr w14:val="tx1"/>
-            </w14:solidFill>
-          </w14:textFill>
-        </w:rPr>
-      </w:pPr>
-      <w:r>
-        <w:rPr>
-          <w:rFonts w:hint="default" w:ascii="Times New Roman" w:hAnsi="Times New Roman" w:cs="Times New Roman"/>
-          <w:b w:val="0"/>
-          <w:bCs w:val="0"/>
-          <w:color w:val="000000" w:themeColor="text1"/>
-          <w:sz w:val="24"/>
-          <w:szCs w:val="24"/>
-          <w:lang w:val="en-US"/>
-          <w14:textFill>
-            <w14:solidFill>
-              <w14:schemeClr w14:val="tx1"/>
-            </w14:solidFill>
-          </w14:textFill>
-        </w:rPr>
-        <w:t>Ensemble technique to generate combine model including random forest, decision tree,  binary logistic regression model</w:t>
-      </w:r>
-    </w:p>
-    <w:p>
-      <w:pPr>
-        <w:numPr>
-          <w:ilvl w:val="0"/>
-          <w:numId w:val="0"/>
-        </w:numPr>
-        <w:tabs>
-          <w:tab w:val="left" w:pos="420"/>
-        </w:tabs>
-        <w:spacing w:line="360" w:lineRule="auto"/>
-        <w:jc w:val="both"/>
-        <w:rPr>
-          <w:rFonts w:hint="default" w:ascii="Times New Roman" w:hAnsi="Times New Roman" w:cs="Times New Roman"/>
-          <w:b w:val="0"/>
-          <w:bCs w:val="0"/>
-          <w:color w:val="000000" w:themeColor="text1"/>
-          <w:sz w:val="24"/>
-          <w:szCs w:val="24"/>
-          <w:lang w:val="en-US"/>
-          <w14:textFill>
-            <w14:solidFill>
-              <w14:schemeClr w14:val="tx1"/>
-            </w14:solidFill>
-          </w14:textFill>
-        </w:rPr>
-      </w:pPr>
-    </w:p>
-    <w:p>
-      <w:pPr>
-        <w:numPr>
-          <w:ilvl w:val="0"/>
-          <w:numId w:val="0"/>
-        </w:numPr>
-        <w:tabs>
-          <w:tab w:val="left" w:pos="420"/>
-        </w:tabs>
-        <w:spacing w:line="360" w:lineRule="auto"/>
-        <w:jc w:val="both"/>
-        <w:rPr>
-          <w:rFonts w:hint="default" w:ascii="Times New Roman" w:hAnsi="Times New Roman" w:cs="Times New Roman"/>
-          <w:b w:val="0"/>
-          <w:bCs w:val="0"/>
-          <w:color w:val="000000" w:themeColor="text1"/>
-          <w:sz w:val="24"/>
-          <w:szCs w:val="24"/>
-          <w:lang w:val="en-US"/>
-          <w14:textFill>
-            <w14:solidFill>
-              <w14:schemeClr w14:val="tx1"/>
-            </w14:solidFill>
-          </w14:textFill>
-        </w:rPr>
-      </w:pPr>
-      <w:r>
-        <w:rPr>
-          <w:rFonts w:hint="default" w:ascii="Times New Roman" w:hAnsi="Times New Roman" w:cs="Times New Roman"/>
-          <w:b w:val="0"/>
-          <w:bCs w:val="0"/>
-          <w:color w:val="000000" w:themeColor="text1"/>
-          <w:sz w:val="24"/>
-          <w:szCs w:val="24"/>
-          <w:lang w:val="en-US"/>
-          <w14:textFill>
-            <w14:solidFill>
-              <w14:schemeClr w14:val="tx1"/>
-            </w14:solidFill>
-          </w14:textFill>
-        </w:rPr>
-        <w:t>According to this “DMachine learning algorithms for dengue risk assessment: A case study for São Luís do Maranhão” this research paper, binary logistic regression, decision tree regression, random forest models are combined and created the model.  This combined model  advantages are easy of use, wide range of users, and this models is good for reducing the overfitting issues (Rocha &amp; Giesbrecht, Machine learning algorithms for dengue risk assessment: A case study for São Luís do Maranhão 2022).</w:t>
-      </w:r>
-    </w:p>
-    <w:p>
-      <w:pPr>
-        <w:numPr>
-          <w:ilvl w:val="0"/>
-          <w:numId w:val="0"/>
-        </w:numPr>
-        <w:tabs>
-          <w:tab w:val="left" w:pos="420"/>
-        </w:tabs>
-        <w:spacing w:line="360" w:lineRule="auto"/>
-        <w:jc w:val="both"/>
-        <w:rPr>
-          <w:rFonts w:hint="default" w:ascii="Times New Roman" w:hAnsi="Times New Roman" w:cs="Times New Roman"/>
-          <w:b w:val="0"/>
-          <w:bCs w:val="0"/>
-          <w:color w:val="000000" w:themeColor="text1"/>
-          <w:sz w:val="24"/>
-          <w:szCs w:val="24"/>
-          <w:lang w:val="en-US"/>
-          <w14:textFill>
-            <w14:solidFill>
-              <w14:schemeClr w14:val="tx1"/>
-            </w14:solidFill>
-          </w14:textFill>
-        </w:rPr>
-      </w:pPr>
-    </w:p>
-    <w:p>
-      <w:pPr>
-        <w:numPr>
-          <w:ilvl w:val="0"/>
-          <w:numId w:val="0"/>
-        </w:numPr>
-        <w:tabs>
-          <w:tab w:val="left" w:pos="420"/>
-        </w:tabs>
-        <w:spacing w:line="360" w:lineRule="auto"/>
-        <w:jc w:val="both"/>
-        <w:rPr>
-          <w:rFonts w:hint="default" w:ascii="Times New Roman" w:hAnsi="Times New Roman" w:cs="Times New Roman"/>
-          <w:b w:val="0"/>
-          <w:bCs w:val="0"/>
-          <w:color w:val="000000" w:themeColor="text1"/>
-          <w:sz w:val="24"/>
-          <w:szCs w:val="24"/>
-          <w:lang w:val="en-US"/>
-          <w14:textFill>
-            <w14:solidFill>
-              <w14:schemeClr w14:val="tx1"/>
-            </w14:solidFill>
-          </w14:textFill>
-        </w:rPr>
-      </w:pPr>
       <w:r>
         <w:rPr>
           <w:rFonts w:hint="default" w:ascii="Times New Roman" w:hAnsi="Times New Roman" w:cs="Times New Roman"/>
@@ -5379,6 +5224,84 @@
         </w:rPr>
         <w:t>When  using above mentioned random forest model, binary logistic regression model, and decision tree model overfitting issue raised. So then when using combined model  overfitting issue is fixed. Based on that combined model  is best models for making the dengue predictions.</w:t>
       </w:r>
+    </w:p>
+    <w:p>
+      <w:pPr>
+        <w:pStyle w:val="4"/>
+        <w:bidi w:val="0"/>
+        <w:jc w:val="both"/>
+        <w:rPr>
+          <w:rFonts w:hint="default" w:ascii="Times New Roman" w:hAnsi="Times New Roman" w:cs="Times New Roman"/>
+          <w:sz w:val="24"/>
+          <w:szCs w:val="24"/>
+          <w:lang w:val="en-US"/>
+        </w:rPr>
+      </w:pPr>
+    </w:p>
+    <w:p>
+      <w:pPr>
+        <w:pStyle w:val="4"/>
+        <w:bidi w:val="0"/>
+        <w:jc w:val="both"/>
+        <w:rPr>
+          <w:rFonts w:hint="default" w:ascii="Times New Roman" w:hAnsi="Times New Roman" w:cs="Times New Roman"/>
+          <w:sz w:val="24"/>
+          <w:szCs w:val="24"/>
+          <w:lang w:val="en-US"/>
+        </w:rPr>
+      </w:pPr>
+    </w:p>
+    <w:p>
+      <w:pPr>
+        <w:pStyle w:val="4"/>
+        <w:bidi w:val="0"/>
+        <w:jc w:val="both"/>
+        <w:rPr>
+          <w:rFonts w:hint="default" w:ascii="Times New Roman" w:hAnsi="Times New Roman" w:cs="Times New Roman"/>
+          <w:sz w:val="24"/>
+          <w:szCs w:val="24"/>
+          <w:lang w:val="en-US"/>
+        </w:rPr>
+      </w:pPr>
+    </w:p>
+    <w:p>
+      <w:pPr>
+        <w:pStyle w:val="4"/>
+        <w:bidi w:val="0"/>
+        <w:jc w:val="both"/>
+        <w:rPr>
+          <w:rFonts w:hint="default" w:ascii="Times New Roman" w:hAnsi="Times New Roman" w:cs="Times New Roman"/>
+          <w:sz w:val="24"/>
+          <w:szCs w:val="24"/>
+          <w:lang w:val="en-US"/>
+        </w:rPr>
+      </w:pPr>
+    </w:p>
+    <w:p>
+      <w:pPr>
+        <w:pStyle w:val="4"/>
+        <w:bidi w:val="0"/>
+        <w:jc w:val="both"/>
+        <w:rPr>
+          <w:rFonts w:hint="default" w:ascii="Times New Roman" w:hAnsi="Times New Roman" w:cs="Times New Roman"/>
+          <w:sz w:val="24"/>
+          <w:szCs w:val="24"/>
+          <w:lang w:val="en-US"/>
+        </w:rPr>
+      </w:pPr>
+    </w:p>
+    <w:p>
+      <w:pPr>
+        <w:pStyle w:val="4"/>
+        <w:bidi w:val="0"/>
+        <w:jc w:val="both"/>
+        <w:rPr>
+          <w:rFonts w:hint="default" w:ascii="Times New Roman" w:hAnsi="Times New Roman" w:cs="Times New Roman"/>
+          <w:sz w:val="24"/>
+          <w:szCs w:val="24"/>
+          <w:lang w:val="en-US"/>
+        </w:rPr>
+      </w:pPr>
     </w:p>
     <w:p>
       <w:pPr>
@@ -6784,7 +6707,7 @@
           </w14:textFill>
         </w:rPr>
         <w:object>
-          <v:shape id="_x0000_i1026" o:spt="75" type="#_x0000_t75" style="height:385.2pt;width:373.15pt;" o:ole="t" filled="f" o:preferrelative="t" stroked="f" coordsize="21600,21600">
+          <v:shape id="_x0000_i1026" o:spt="75" type="#_x0000_t75" style="height:528pt;width:111pt;" o:ole="t" filled="f" o:preferrelative="t" stroked="f" coordsize="21600,21600">
             <v:path/>
             <v:fill on="f" focussize="0,0"/>
             <v:stroke on="f"/>
@@ -6875,146 +6798,6 @@
         </w:rPr>
         <w:t>According to the above sequence diagram it describes the flow of system. Which means first of all patient redirect to the index page and select the symptoms and get the prediction result.</w:t>
       </w:r>
-    </w:p>
-    <w:p>
-      <w:pPr>
-        <w:spacing w:line="360" w:lineRule="auto"/>
-        <w:jc w:val="both"/>
-        <w:rPr>
-          <w:rFonts w:hint="default" w:ascii="Times New Roman" w:hAnsi="Times New Roman" w:cs="Times New Roman"/>
-          <w:b w:val="0"/>
-          <w:bCs w:val="0"/>
-          <w:color w:val="000000" w:themeColor="text1"/>
-          <w:sz w:val="24"/>
-          <w:szCs w:val="24"/>
-          <w:lang w:val="en-US"/>
-          <w14:textFill>
-            <w14:solidFill>
-              <w14:schemeClr w14:val="tx1"/>
-            </w14:solidFill>
-          </w14:textFill>
-        </w:rPr>
-      </w:pPr>
-    </w:p>
-    <w:p>
-      <w:pPr>
-        <w:spacing w:line="360" w:lineRule="auto"/>
-        <w:jc w:val="both"/>
-        <w:rPr>
-          <w:rFonts w:hint="default" w:ascii="Times New Roman" w:hAnsi="Times New Roman" w:cs="Times New Roman"/>
-          <w:b/>
-          <w:bCs/>
-          <w:color w:val="000000" w:themeColor="text1"/>
-          <w:sz w:val="24"/>
-          <w:szCs w:val="24"/>
-          <w:lang w:val="en-US"/>
-          <w14:textFill>
-            <w14:solidFill>
-              <w14:schemeClr w14:val="tx1"/>
-            </w14:solidFill>
-          </w14:textFill>
-        </w:rPr>
-      </w:pPr>
-    </w:p>
-    <w:p>
-      <w:pPr>
-        <w:spacing w:line="360" w:lineRule="auto"/>
-        <w:jc w:val="both"/>
-        <w:rPr>
-          <w:rFonts w:hint="default" w:ascii="Times New Roman" w:hAnsi="Times New Roman" w:cs="Times New Roman"/>
-          <w:b/>
-          <w:bCs/>
-          <w:color w:val="000000" w:themeColor="text1"/>
-          <w:sz w:val="24"/>
-          <w:szCs w:val="24"/>
-          <w:lang w:val="en-US"/>
-          <w14:textFill>
-            <w14:solidFill>
-              <w14:schemeClr w14:val="tx1"/>
-            </w14:solidFill>
-          </w14:textFill>
-        </w:rPr>
-      </w:pPr>
-    </w:p>
-    <w:p>
-      <w:pPr>
-        <w:spacing w:line="360" w:lineRule="auto"/>
-        <w:jc w:val="both"/>
-        <w:rPr>
-          <w:rFonts w:hint="default" w:ascii="Times New Roman" w:hAnsi="Times New Roman" w:cs="Times New Roman"/>
-          <w:b/>
-          <w:bCs/>
-          <w:color w:val="000000" w:themeColor="text1"/>
-          <w:sz w:val="24"/>
-          <w:szCs w:val="24"/>
-          <w:lang w:val="en-US"/>
-          <w14:textFill>
-            <w14:solidFill>
-              <w14:schemeClr w14:val="tx1"/>
-            </w14:solidFill>
-          </w14:textFill>
-        </w:rPr>
-      </w:pPr>
-    </w:p>
-    <w:p>
-      <w:pPr>
-        <w:spacing w:line="360" w:lineRule="auto"/>
-        <w:jc w:val="both"/>
-        <w:rPr>
-          <w:rFonts w:hint="default" w:ascii="Times New Roman" w:hAnsi="Times New Roman" w:cs="Times New Roman"/>
-          <w:b/>
-          <w:bCs/>
-          <w:color w:val="000000" w:themeColor="text1"/>
-          <w:sz w:val="24"/>
-          <w:szCs w:val="24"/>
-          <w:lang w:val="en-US"/>
-          <w14:textFill>
-            <w14:solidFill>
-              <w14:schemeClr w14:val="tx1"/>
-            </w14:solidFill>
-          </w14:textFill>
-        </w:rPr>
-      </w:pPr>
-    </w:p>
-    <w:p>
-      <w:pPr>
-        <w:spacing w:line="360" w:lineRule="auto"/>
-        <w:jc w:val="both"/>
-        <w:rPr>
-          <w:rFonts w:hint="default" w:ascii="Times New Roman" w:hAnsi="Times New Roman" w:cs="Times New Roman"/>
-          <w:b/>
-          <w:bCs/>
-          <w:color w:val="000000" w:themeColor="text1"/>
-          <w:sz w:val="24"/>
-          <w:szCs w:val="24"/>
-          <w:lang w:val="en-US"/>
-          <w14:textFill>
-            <w14:solidFill>
-              <w14:schemeClr w14:val="tx1"/>
-            </w14:solidFill>
-          </w14:textFill>
-        </w:rPr>
-      </w:pPr>
-    </w:p>
-    <w:p>
-      <w:pPr>
-        <w:spacing w:line="360" w:lineRule="auto"/>
-        <w:jc w:val="both"/>
-        <w:rPr>
-          <w:rFonts w:hint="default" w:ascii="Times New Roman" w:hAnsi="Times New Roman" w:cs="Times New Roman"/>
-          <w:b/>
-          <w:bCs/>
-          <w:color w:val="000000" w:themeColor="text1"/>
-          <w:sz w:val="24"/>
-          <w:szCs w:val="24"/>
-          <w:lang w:val="en-US"/>
-          <w14:textFill>
-            <w14:solidFill>
-              <w14:schemeClr w14:val="tx1"/>
-            </w14:solidFill>
-          </w14:textFill>
-        </w:rPr>
-      </w:pPr>
     </w:p>
     <w:p>
       <w:pPr>
@@ -7344,8 +7127,6 @@
         </w:rPr>
         <w:t>Chapter 4</w:t>
       </w:r>
-      <w:bookmarkStart w:id="0" w:name="_GoBack"/>
-      <w:bookmarkEnd w:id="0"/>
     </w:p>
     <w:p>
       <w:pPr>
@@ -10542,12 +10323,161 @@
     </w:p>
     <w:p>
       <w:pPr>
-        <w:numPr>
-          <w:ilvl w:val="0"/>
-          <w:numId w:val="0"/>
-        </w:numPr>
-        <w:spacing w:line="360" w:lineRule="auto"/>
-        <w:jc w:val="both"/>
+        <w:pStyle w:val="4"/>
+        <w:bidi w:val="0"/>
+        <w:rPr>
+          <w:rFonts w:hint="default" w:ascii="Times New Roman" w:hAnsi="Times New Roman" w:cs="Times New Roman"/>
+          <w:sz w:val="24"/>
+          <w:szCs w:val="24"/>
+          <w:lang w:val="en-US"/>
+        </w:rPr>
+      </w:pPr>
+    </w:p>
+    <w:p>
+      <w:pPr>
+        <w:pStyle w:val="4"/>
+        <w:bidi w:val="0"/>
+        <w:rPr>
+          <w:rFonts w:hint="default" w:ascii="Times New Roman" w:hAnsi="Times New Roman" w:cs="Times New Roman"/>
+          <w:sz w:val="24"/>
+          <w:szCs w:val="24"/>
+          <w:lang w:val="en-US"/>
+        </w:rPr>
+      </w:pPr>
+    </w:p>
+    <w:p>
+      <w:pPr>
+        <w:pStyle w:val="4"/>
+        <w:bidi w:val="0"/>
+        <w:rPr>
+          <w:rFonts w:hint="default" w:ascii="Times New Roman" w:hAnsi="Times New Roman" w:cs="Times New Roman"/>
+          <w:sz w:val="24"/>
+          <w:szCs w:val="24"/>
+          <w:lang w:val="en-US"/>
+        </w:rPr>
+      </w:pPr>
+    </w:p>
+    <w:p>
+      <w:pPr>
+        <w:pStyle w:val="4"/>
+        <w:bidi w:val="0"/>
+        <w:rPr>
+          <w:rFonts w:hint="default" w:ascii="Times New Roman" w:hAnsi="Times New Roman" w:cs="Times New Roman"/>
+          <w:sz w:val="24"/>
+          <w:szCs w:val="24"/>
+          <w:lang w:val="en-US"/>
+        </w:rPr>
+      </w:pPr>
+    </w:p>
+    <w:p>
+      <w:pPr>
+        <w:pStyle w:val="4"/>
+        <w:bidi w:val="0"/>
+        <w:rPr>
+          <w:rFonts w:hint="default" w:ascii="Times New Roman" w:hAnsi="Times New Roman" w:cs="Times New Roman"/>
+          <w:sz w:val="24"/>
+          <w:szCs w:val="24"/>
+          <w:lang w:val="en-US"/>
+        </w:rPr>
+      </w:pPr>
+    </w:p>
+    <w:p>
+      <w:pPr>
+        <w:pStyle w:val="4"/>
+        <w:bidi w:val="0"/>
+        <w:rPr>
+          <w:rFonts w:hint="default" w:ascii="Times New Roman" w:hAnsi="Times New Roman" w:cs="Times New Roman"/>
+          <w:sz w:val="24"/>
+          <w:szCs w:val="24"/>
+          <w:lang w:val="en-US"/>
+        </w:rPr>
+      </w:pPr>
+    </w:p>
+    <w:p>
+      <w:pPr>
+        <w:pStyle w:val="4"/>
+        <w:bidi w:val="0"/>
+        <w:rPr>
+          <w:rFonts w:hint="default" w:ascii="Times New Roman" w:hAnsi="Times New Roman" w:cs="Times New Roman"/>
+          <w:sz w:val="24"/>
+          <w:szCs w:val="24"/>
+          <w:lang w:val="en-US"/>
+        </w:rPr>
+      </w:pPr>
+    </w:p>
+    <w:p>
+      <w:pPr>
+        <w:pStyle w:val="4"/>
+        <w:bidi w:val="0"/>
+        <w:rPr>
+          <w:rFonts w:hint="default" w:ascii="Times New Roman" w:hAnsi="Times New Roman" w:cs="Times New Roman"/>
+          <w:sz w:val="24"/>
+          <w:szCs w:val="24"/>
+          <w:lang w:val="en-US"/>
+        </w:rPr>
+      </w:pPr>
+    </w:p>
+    <w:p>
+      <w:pPr>
+        <w:pStyle w:val="4"/>
+        <w:bidi w:val="0"/>
+        <w:rPr>
+          <w:rFonts w:hint="default" w:ascii="Times New Roman" w:hAnsi="Times New Roman" w:cs="Times New Roman"/>
+          <w:sz w:val="24"/>
+          <w:szCs w:val="24"/>
+          <w:lang w:val="en-US"/>
+        </w:rPr>
+      </w:pPr>
+    </w:p>
+    <w:p>
+      <w:pPr>
+        <w:rPr>
+          <w:rFonts w:hint="default"/>
+          <w:lang w:val="en-US"/>
+        </w:rPr>
+      </w:pPr>
+    </w:p>
+    <w:p>
+      <w:pPr>
+        <w:pStyle w:val="4"/>
+        <w:bidi w:val="0"/>
+        <w:rPr>
+          <w:rFonts w:hint="default" w:ascii="Times New Roman" w:hAnsi="Times New Roman" w:cs="Times New Roman"/>
+          <w:sz w:val="24"/>
+          <w:szCs w:val="24"/>
+          <w:lang w:val="en-US"/>
+        </w:rPr>
+      </w:pPr>
+      <w:r>
+        <w:rPr>
+          <w:rFonts w:hint="default" w:ascii="Times New Roman" w:hAnsi="Times New Roman" w:cs="Times New Roman"/>
+          <w:sz w:val="24"/>
+          <w:szCs w:val="24"/>
+          <w:lang w:val="en-US"/>
+        </w:rPr>
+        <w:t>Samp UI images</w:t>
+      </w:r>
+    </w:p>
+    <w:p>
+      <w:pPr>
+        <w:rPr>
+          <w:rFonts w:hint="default" w:ascii="Times New Roman" w:hAnsi="Times New Roman" w:cs="Times New Roman"/>
+          <w:sz w:val="24"/>
+          <w:szCs w:val="24"/>
+          <w:lang w:val="en-US"/>
+        </w:rPr>
+      </w:pPr>
+    </w:p>
+    <w:p>
+      <w:pPr>
+        <w:rPr>
+          <w:rFonts w:hint="default" w:ascii="Times New Roman" w:hAnsi="Times New Roman" w:cs="Times New Roman"/>
+          <w:sz w:val="24"/>
+          <w:szCs w:val="24"/>
+          <w:lang w:val="en-US"/>
+        </w:rPr>
+      </w:pPr>
+      <w:r>
         <w:rPr>
           <w:rFonts w:hint="default" w:ascii="Times New Roman" w:hAnsi="Times New Roman" w:eastAsia="Segoe UI"/>
           <w:b/>
@@ -10562,16 +10492,49 @@
           <w:shd w:val="clear" w:fill="FFFFFF"/>
           <w:lang w:val="en-US"/>
         </w:rPr>
-      </w:pPr>
-    </w:p>
-    <w:p>
-      <w:pPr>
-        <w:numPr>
-          <w:ilvl w:val="0"/>
-          <w:numId w:val="0"/>
-        </w:numPr>
-        <w:spacing w:line="360" w:lineRule="auto"/>
-        <w:jc w:val="both"/>
+        <w:drawing>
+          <wp:inline distT="0" distB="0" distL="114300" distR="114300">
+            <wp:extent cx="5269865" cy="2719070"/>
+            <wp:effectExtent l="0" t="0" r="3175" b="8890"/>
+            <wp:docPr id="8" name="Picture 8" descr="SampleUI1"/>
+            <wp:cNvGraphicFramePr>
+              <a:graphicFrameLocks xmlns:a="http://schemas.openxmlformats.org/drawingml/2006/main" noChangeAspect="1"/>
+            </wp:cNvGraphicFramePr>
+            <a:graphic xmlns:a="http://schemas.openxmlformats.org/drawingml/2006/main">
+              <a:graphicData uri="http://schemas.openxmlformats.org/drawingml/2006/picture">
+                <pic:pic xmlns:pic="http://schemas.openxmlformats.org/drawingml/2006/picture">
+                  <pic:nvPicPr>
+                    <pic:cNvPr id="8" name="Picture 8" descr="SampleUI1"/>
+                    <pic:cNvPicPr>
+                      <a:picLocks noChangeAspect="1"/>
+                    </pic:cNvPicPr>
+                  </pic:nvPicPr>
+                  <pic:blipFill>
+                    <a:blip r:embed="rId16"/>
+                    <a:stretch>
+                      <a:fillRect/>
+                    </a:stretch>
+                  </pic:blipFill>
+                  <pic:spPr>
+                    <a:xfrm>
+                      <a:off x="0" y="0"/>
+                      <a:ext cx="5269865" cy="2719070"/>
+                    </a:xfrm>
+                    <a:prstGeom prst="rect">
+                      <a:avLst/>
+                    </a:prstGeom>
+                  </pic:spPr>
+                </pic:pic>
+              </a:graphicData>
+            </a:graphic>
+          </wp:inline>
+        </w:drawing>
+      </w:r>
+    </w:p>
+    <w:p>
+      <w:pPr>
+        <w:pStyle w:val="4"/>
+        <w:bidi w:val="0"/>
         <w:rPr>
           <w:rFonts w:hint="default" w:ascii="Times New Roman" w:hAnsi="Times New Roman" w:eastAsia="Segoe UI"/>
           <w:b/>
@@ -10587,15 +10550,7 @@
           <w:lang w:val="en-US"/>
         </w:rPr>
       </w:pPr>
-    </w:p>
-    <w:p>
-      <w:pPr>
-        <w:numPr>
-          <w:ilvl w:val="0"/>
-          <w:numId w:val="0"/>
-        </w:numPr>
-        <w:spacing w:line="360" w:lineRule="auto"/>
-        <w:jc w:val="both"/>
+      <w:r>
         <w:rPr>
           <w:rFonts w:hint="default" w:ascii="Times New Roman" w:hAnsi="Times New Roman" w:eastAsia="Segoe UI"/>
           <w:b/>
@@ -10610,16 +10565,49 @@
           <w:shd w:val="clear" w:fill="FFFFFF"/>
           <w:lang w:val="en-US"/>
         </w:rPr>
-      </w:pPr>
-    </w:p>
-    <w:p>
-      <w:pPr>
-        <w:numPr>
-          <w:ilvl w:val="0"/>
-          <w:numId w:val="0"/>
-        </w:numPr>
-        <w:spacing w:line="360" w:lineRule="auto"/>
-        <w:jc w:val="both"/>
+        <w:drawing>
+          <wp:inline distT="0" distB="0" distL="114300" distR="114300">
+            <wp:extent cx="5367020" cy="2887980"/>
+            <wp:effectExtent l="0" t="0" r="12700" b="7620"/>
+            <wp:docPr id="1" name="Picture 1" descr="SampleUI2"/>
+            <wp:cNvGraphicFramePr>
+              <a:graphicFrameLocks xmlns:a="http://schemas.openxmlformats.org/drawingml/2006/main" noChangeAspect="1"/>
+            </wp:cNvGraphicFramePr>
+            <a:graphic xmlns:a="http://schemas.openxmlformats.org/drawingml/2006/main">
+              <a:graphicData uri="http://schemas.openxmlformats.org/drawingml/2006/picture">
+                <pic:pic xmlns:pic="http://schemas.openxmlformats.org/drawingml/2006/picture">
+                  <pic:nvPicPr>
+                    <pic:cNvPr id="1" name="Picture 1" descr="SampleUI2"/>
+                    <pic:cNvPicPr>
+                      <a:picLocks noChangeAspect="1"/>
+                    </pic:cNvPicPr>
+                  </pic:nvPicPr>
+                  <pic:blipFill>
+                    <a:blip r:embed="rId17"/>
+                    <a:stretch>
+                      <a:fillRect/>
+                    </a:stretch>
+                  </pic:blipFill>
+                  <pic:spPr>
+                    <a:xfrm>
+                      <a:off x="0" y="0"/>
+                      <a:ext cx="5367020" cy="2887980"/>
+                    </a:xfrm>
+                    <a:prstGeom prst="rect">
+                      <a:avLst/>
+                    </a:prstGeom>
+                  </pic:spPr>
+                </pic:pic>
+              </a:graphicData>
+            </a:graphic>
+          </wp:inline>
+        </w:drawing>
+      </w:r>
+    </w:p>
+    <w:p>
+      <w:pPr>
+        <w:pStyle w:val="4"/>
+        <w:bidi w:val="0"/>
         <w:rPr>
           <w:rFonts w:hint="default" w:ascii="Times New Roman" w:hAnsi="Times New Roman" w:eastAsia="Segoe UI"/>
           <w:b/>
@@ -10638,12 +10626,8 @@
     </w:p>
     <w:p>
       <w:pPr>
-        <w:numPr>
-          <w:ilvl w:val="0"/>
-          <w:numId w:val="0"/>
-        </w:numPr>
-        <w:spacing w:line="360" w:lineRule="auto"/>
-        <w:jc w:val="both"/>
+        <w:pStyle w:val="4"/>
+        <w:bidi w:val="0"/>
         <w:rPr>
           <w:rFonts w:hint="default" w:ascii="Times New Roman" w:hAnsi="Times New Roman" w:eastAsia="Segoe UI"/>
           <w:b/>
@@ -10662,12 +10646,8 @@
     </w:p>
     <w:p>
       <w:pPr>
-        <w:numPr>
-          <w:ilvl w:val="0"/>
-          <w:numId w:val="0"/>
-        </w:numPr>
-        <w:spacing w:line="360" w:lineRule="auto"/>
-        <w:jc w:val="both"/>
+        <w:pStyle w:val="4"/>
+        <w:bidi w:val="0"/>
         <w:rPr>
           <w:rFonts w:hint="default" w:ascii="Times New Roman" w:hAnsi="Times New Roman" w:eastAsia="Segoe UI"/>
           <w:b/>
@@ -10683,15 +10663,7 @@
           <w:lang w:val="en-US"/>
         </w:rPr>
       </w:pPr>
-    </w:p>
-    <w:p>
-      <w:pPr>
-        <w:numPr>
-          <w:ilvl w:val="0"/>
-          <w:numId w:val="0"/>
-        </w:numPr>
-        <w:spacing w:line="360" w:lineRule="auto"/>
-        <w:jc w:val="both"/>
+      <w:r>
         <w:rPr>
           <w:rFonts w:hint="default" w:ascii="Times New Roman" w:hAnsi="Times New Roman" w:eastAsia="Segoe UI"/>
           <w:b/>
@@ -10706,6 +10678,187 @@
           <w:shd w:val="clear" w:fill="FFFFFF"/>
           <w:lang w:val="en-US"/>
         </w:rPr>
+        <w:drawing>
+          <wp:inline distT="0" distB="0" distL="114300" distR="114300">
+            <wp:extent cx="5702935" cy="3112770"/>
+            <wp:effectExtent l="0" t="0" r="12065" b="11430"/>
+            <wp:docPr id="2" name="Picture 2" descr="ampleUI3"/>
+            <wp:cNvGraphicFramePr>
+              <a:graphicFrameLocks xmlns:a="http://schemas.openxmlformats.org/drawingml/2006/main" noChangeAspect="1"/>
+            </wp:cNvGraphicFramePr>
+            <a:graphic xmlns:a="http://schemas.openxmlformats.org/drawingml/2006/main">
+              <a:graphicData uri="http://schemas.openxmlformats.org/drawingml/2006/picture">
+                <pic:pic xmlns:pic="http://schemas.openxmlformats.org/drawingml/2006/picture">
+                  <pic:nvPicPr>
+                    <pic:cNvPr id="2" name="Picture 2" descr="ampleUI3"/>
+                    <pic:cNvPicPr>
+                      <a:picLocks noChangeAspect="1"/>
+                    </pic:cNvPicPr>
+                  </pic:nvPicPr>
+                  <pic:blipFill>
+                    <a:blip r:embed="rId18"/>
+                    <a:stretch>
+                      <a:fillRect/>
+                    </a:stretch>
+                  </pic:blipFill>
+                  <pic:spPr>
+                    <a:xfrm>
+                      <a:off x="0" y="0"/>
+                      <a:ext cx="5702935" cy="3112770"/>
+                    </a:xfrm>
+                    <a:prstGeom prst="rect">
+                      <a:avLst/>
+                    </a:prstGeom>
+                  </pic:spPr>
+                </pic:pic>
+              </a:graphicData>
+            </a:graphic>
+          </wp:inline>
+        </w:drawing>
+      </w:r>
+    </w:p>
+    <w:p>
+      <w:pPr>
+        <w:numPr>
+          <w:ilvl w:val="0"/>
+          <w:numId w:val="0"/>
+        </w:numPr>
+        <w:spacing w:line="360" w:lineRule="auto"/>
+        <w:jc w:val="both"/>
+        <w:rPr>
+          <w:rFonts w:hint="default" w:ascii="Times New Roman" w:hAnsi="Times New Roman" w:eastAsia="Segoe UI"/>
+          <w:b/>
+          <w:bCs/>
+          <w:i w:val="0"/>
+          <w:iCs w:val="0"/>
+          <w:caps w:val="0"/>
+          <w:color w:val="0D0D0D"/>
+          <w:spacing w:val="0"/>
+          <w:sz w:val="36"/>
+          <w:szCs w:val="36"/>
+          <w:shd w:val="clear" w:fill="FFFFFF"/>
+          <w:lang w:val="en-US"/>
+        </w:rPr>
+      </w:pPr>
+    </w:p>
+    <w:p>
+      <w:pPr>
+        <w:numPr>
+          <w:ilvl w:val="0"/>
+          <w:numId w:val="0"/>
+        </w:numPr>
+        <w:spacing w:line="360" w:lineRule="auto"/>
+        <w:jc w:val="both"/>
+        <w:rPr>
+          <w:rFonts w:hint="default" w:ascii="Times New Roman" w:hAnsi="Times New Roman" w:eastAsia="Segoe UI"/>
+          <w:b/>
+          <w:bCs/>
+          <w:i w:val="0"/>
+          <w:iCs w:val="0"/>
+          <w:caps w:val="0"/>
+          <w:color w:val="0D0D0D"/>
+          <w:spacing w:val="0"/>
+          <w:sz w:val="36"/>
+          <w:szCs w:val="36"/>
+          <w:shd w:val="clear" w:fill="FFFFFF"/>
+          <w:lang w:val="en-US"/>
+        </w:rPr>
+      </w:pPr>
+    </w:p>
+    <w:p>
+      <w:pPr>
+        <w:numPr>
+          <w:ilvl w:val="0"/>
+          <w:numId w:val="0"/>
+        </w:numPr>
+        <w:spacing w:line="360" w:lineRule="auto"/>
+        <w:jc w:val="both"/>
+        <w:rPr>
+          <w:rFonts w:hint="default" w:ascii="Times New Roman" w:hAnsi="Times New Roman" w:eastAsia="Segoe UI"/>
+          <w:b/>
+          <w:bCs/>
+          <w:i w:val="0"/>
+          <w:iCs w:val="0"/>
+          <w:caps w:val="0"/>
+          <w:color w:val="0D0D0D"/>
+          <w:spacing w:val="0"/>
+          <w:sz w:val="36"/>
+          <w:szCs w:val="36"/>
+          <w:shd w:val="clear" w:fill="FFFFFF"/>
+          <w:lang w:val="en-US"/>
+        </w:rPr>
+      </w:pPr>
+    </w:p>
+    <w:p>
+      <w:pPr>
+        <w:numPr>
+          <w:ilvl w:val="0"/>
+          <w:numId w:val="0"/>
+        </w:numPr>
+        <w:spacing w:line="360" w:lineRule="auto"/>
+        <w:jc w:val="both"/>
+        <w:rPr>
+          <w:rFonts w:hint="default" w:ascii="Times New Roman" w:hAnsi="Times New Roman" w:eastAsia="Segoe UI"/>
+          <w:b/>
+          <w:bCs/>
+          <w:i w:val="0"/>
+          <w:iCs w:val="0"/>
+          <w:caps w:val="0"/>
+          <w:color w:val="0D0D0D"/>
+          <w:spacing w:val="0"/>
+          <w:sz w:val="36"/>
+          <w:szCs w:val="36"/>
+          <w:shd w:val="clear" w:fill="FFFFFF"/>
+          <w:lang w:val="en-US"/>
+        </w:rPr>
+      </w:pPr>
+    </w:p>
+    <w:p>
+      <w:pPr>
+        <w:numPr>
+          <w:ilvl w:val="0"/>
+          <w:numId w:val="0"/>
+        </w:numPr>
+        <w:spacing w:line="360" w:lineRule="auto"/>
+        <w:jc w:val="both"/>
+        <w:rPr>
+          <w:rFonts w:hint="default" w:ascii="Times New Roman" w:hAnsi="Times New Roman" w:eastAsia="Segoe UI"/>
+          <w:b/>
+          <w:bCs/>
+          <w:i w:val="0"/>
+          <w:iCs w:val="0"/>
+          <w:caps w:val="0"/>
+          <w:color w:val="0D0D0D"/>
+          <w:spacing w:val="0"/>
+          <w:sz w:val="36"/>
+          <w:szCs w:val="36"/>
+          <w:shd w:val="clear" w:fill="FFFFFF"/>
+          <w:lang w:val="en-US"/>
+        </w:rPr>
+      </w:pPr>
+    </w:p>
+    <w:p>
+      <w:pPr>
+        <w:numPr>
+          <w:ilvl w:val="0"/>
+          <w:numId w:val="0"/>
+        </w:numPr>
+        <w:spacing w:line="360" w:lineRule="auto"/>
+        <w:jc w:val="both"/>
+        <w:rPr>
+          <w:rFonts w:hint="default" w:ascii="Times New Roman" w:hAnsi="Times New Roman" w:eastAsia="Segoe UI"/>
+          <w:b/>
+          <w:bCs/>
+          <w:i w:val="0"/>
+          <w:iCs w:val="0"/>
+          <w:caps w:val="0"/>
+          <w:color w:val="0D0D0D"/>
+          <w:spacing w:val="0"/>
+          <w:sz w:val="36"/>
+          <w:szCs w:val="36"/>
+          <w:shd w:val="clear" w:fill="FFFFFF"/>
+          <w:lang w:val="en-US"/>
+        </w:rPr>
       </w:pPr>
     </w:p>
     <w:p>
@@ -10733,13 +10886,91 @@
           <w:lang w:val="en-US"/>
         </w:rPr>
       </w:pPr>
-      <w:r>
+    </w:p>
+    <w:p>
+      <w:pPr>
+        <w:pStyle w:val="2"/>
+        <w:bidi w:val="0"/>
+        <w:jc w:val="both"/>
         <w:rPr>
           <w:rFonts w:hint="default" w:ascii="Times New Roman" w:hAnsi="Times New Roman" w:cs="Times New Roman"/>
           <w:sz w:val="36"/>
           <w:szCs w:val="36"/>
           <w:lang w:val="en-US"/>
         </w:rPr>
+      </w:pPr>
+    </w:p>
+    <w:p>
+      <w:pPr>
+        <w:pStyle w:val="2"/>
+        <w:bidi w:val="0"/>
+        <w:jc w:val="both"/>
+        <w:rPr>
+          <w:rFonts w:hint="default" w:ascii="Times New Roman" w:hAnsi="Times New Roman" w:cs="Times New Roman"/>
+          <w:sz w:val="36"/>
+          <w:szCs w:val="36"/>
+          <w:lang w:val="en-US"/>
+        </w:rPr>
+      </w:pPr>
+    </w:p>
+    <w:p>
+      <w:pPr>
+        <w:pStyle w:val="2"/>
+        <w:bidi w:val="0"/>
+        <w:jc w:val="both"/>
+        <w:rPr>
+          <w:rFonts w:hint="default" w:ascii="Times New Roman" w:hAnsi="Times New Roman" w:cs="Times New Roman"/>
+          <w:sz w:val="36"/>
+          <w:szCs w:val="36"/>
+          <w:lang w:val="en-US"/>
+        </w:rPr>
+      </w:pPr>
+    </w:p>
+    <w:p>
+      <w:pPr>
+        <w:pStyle w:val="2"/>
+        <w:bidi w:val="0"/>
+        <w:jc w:val="both"/>
+        <w:rPr>
+          <w:rFonts w:hint="default" w:ascii="Times New Roman" w:hAnsi="Times New Roman" w:cs="Times New Roman"/>
+          <w:sz w:val="36"/>
+          <w:szCs w:val="36"/>
+          <w:lang w:val="en-US"/>
+        </w:rPr>
+      </w:pPr>
+    </w:p>
+    <w:p>
+      <w:pPr>
+        <w:pStyle w:val="2"/>
+        <w:bidi w:val="0"/>
+        <w:jc w:val="both"/>
+        <w:rPr>
+          <w:rFonts w:hint="default" w:ascii="Times New Roman" w:hAnsi="Times New Roman" w:cs="Times New Roman"/>
+          <w:sz w:val="36"/>
+          <w:szCs w:val="36"/>
+          <w:lang w:val="en-US"/>
+        </w:rPr>
+      </w:pPr>
+    </w:p>
+    <w:p>
+      <w:pPr>
+        <w:pStyle w:val="2"/>
+        <w:bidi w:val="0"/>
+        <w:jc w:val="both"/>
+        <w:rPr>
+          <w:rFonts w:hint="default" w:ascii="Times New Roman" w:hAnsi="Times New Roman" w:cs="Times New Roman"/>
+          <w:sz w:val="36"/>
+          <w:szCs w:val="36"/>
+          <w:lang w:val="en-US"/>
+        </w:rPr>
+      </w:pPr>
+      <w:r>
+        <w:rPr>
+          <w:rFonts w:hint="default" w:ascii="Times New Roman" w:hAnsi="Times New Roman" w:cs="Times New Roman"/>
+          <w:sz w:val="36"/>
+          <w:szCs w:val="36"/>
+          <w:lang w:val="en-US"/>
+        </w:rPr>
         <w:t>Chapter 5</w:t>
       </w:r>
     </w:p>
@@ -11093,6 +11324,54 @@
         </w:rPr>
         <w:t>In conclusion, while there are challenges to be addressed, the application of machine learning in dengue detection offers tremendous potential to advance our understanding of disease dynamics and ultimately improve public health outcomes in Sri Lanka.</w:t>
       </w:r>
+    </w:p>
+    <w:p>
+      <w:pPr>
+        <w:numPr>
+          <w:ilvl w:val="0"/>
+          <w:numId w:val="0"/>
+        </w:numPr>
+        <w:spacing w:line="360" w:lineRule="auto"/>
+        <w:jc w:val="both"/>
+        <w:rPr>
+          <w:rFonts w:hint="default" w:ascii="Times New Roman" w:hAnsi="Times New Roman" w:eastAsia="Segoe UI"/>
+          <w:b w:val="0"/>
+          <w:bCs w:val="0"/>
+          <w:i w:val="0"/>
+          <w:iCs w:val="0"/>
+          <w:caps w:val="0"/>
+          <w:color w:val="0D0D0D"/>
+          <w:spacing w:val="0"/>
+          <w:sz w:val="24"/>
+          <w:szCs w:val="24"/>
+          <w:shd w:val="clear" w:fill="FFFFFF"/>
+          <w:lang w:val="en-US"/>
+        </w:rPr>
+      </w:pPr>
+    </w:p>
+    <w:p>
+      <w:pPr>
+        <w:numPr>
+          <w:ilvl w:val="0"/>
+          <w:numId w:val="0"/>
+        </w:numPr>
+        <w:spacing w:line="360" w:lineRule="auto"/>
+        <w:jc w:val="both"/>
+        <w:rPr>
+          <w:rFonts w:hint="default" w:ascii="Times New Roman" w:hAnsi="Times New Roman" w:eastAsia="Segoe UI"/>
+          <w:b w:val="0"/>
+          <w:bCs w:val="0"/>
+          <w:i w:val="0"/>
+          <w:iCs w:val="0"/>
+          <w:caps w:val="0"/>
+          <w:color w:val="0D0D0D"/>
+          <w:spacing w:val="0"/>
+          <w:sz w:val="24"/>
+          <w:szCs w:val="24"/>
+          <w:shd w:val="clear" w:fill="FFFFFF"/>
+          <w:lang w:val="en-US"/>
+        </w:rPr>
+      </w:pPr>
     </w:p>
     <w:p>
       <w:pPr>

</xml_diff>